<commit_message>
Update Study Plan (3/11 noon)
</commit_message>
<xml_diff>
--- a/Antra Study Plan.docx
+++ b/Antra Study Plan.docx
@@ -512,7 +512,224 @@
         <w:t>Close by default</w:t>
       </w:r>
     </w:p>
-    <w:p/>
+    <w:p>
+      <w:pPr>
+        <w:rPr>
+          <w:sz w:val="36"/>
+          <w:szCs w:val="36"/>
+        </w:rPr>
+      </w:pPr>
+    </w:p>
+    <w:p>
+      <w:pPr>
+        <w:rPr>
+          <w:sz w:val="36"/>
+          <w:szCs w:val="36"/>
+        </w:rPr>
+      </w:pPr>
+      <w:r>
+        <w:rPr>
+          <w:sz w:val="36"/>
+          <w:szCs w:val="36"/>
+        </w:rPr>
+        <w:lastRenderedPageBreak/>
+        <w:t>03/11</w:t>
+      </w:r>
+      <w:r>
+        <w:rPr>
+          <w:sz w:val="36"/>
+          <w:szCs w:val="36"/>
+        </w:rPr>
+        <w:t>/2022</w:t>
+      </w:r>
+    </w:p>
+    <w:p>
+      <w:pPr>
+        <w:pStyle w:val="ListParagraph"/>
+        <w:numPr>
+          <w:ilvl w:val="0"/>
+          <w:numId w:val="1"/>
+        </w:numPr>
+        <w:rPr>
+          <w:sz w:val="28"/>
+          <w:szCs w:val="28"/>
+        </w:rPr>
+      </w:pPr>
+      <w:r>
+        <w:rPr>
+          <w:sz w:val="28"/>
+          <w:szCs w:val="28"/>
+        </w:rPr>
+        <w:t>Study Plan</w:t>
+      </w:r>
+    </w:p>
+    <w:p>
+      <w:pPr>
+        <w:pStyle w:val="ListParagraph"/>
+        <w:numPr>
+          <w:ilvl w:val="1"/>
+          <w:numId w:val="1"/>
+        </w:numPr>
+      </w:pPr>
+      <w:r>
+        <w:t xml:space="preserve">Review </w:t>
+      </w:r>
+      <w:r>
+        <w:t>2/22 class</w:t>
+      </w:r>
+    </w:p>
+    <w:p>
+      <w:pPr>
+        <w:pStyle w:val="ListParagraph"/>
+        <w:numPr>
+          <w:ilvl w:val="1"/>
+          <w:numId w:val="1"/>
+        </w:numPr>
+      </w:pPr>
+      <w:r>
+        <w:t>Review 2/23 class</w:t>
+      </w:r>
+    </w:p>
+    <w:p>
+      <w:pPr>
+        <w:pStyle w:val="ListParagraph"/>
+        <w:numPr>
+          <w:ilvl w:val="0"/>
+          <w:numId w:val="1"/>
+        </w:numPr>
+        <w:rPr>
+          <w:sz w:val="28"/>
+          <w:szCs w:val="28"/>
+        </w:rPr>
+      </w:pPr>
+      <w:r>
+        <w:rPr>
+          <w:sz w:val="28"/>
+          <w:szCs w:val="28"/>
+        </w:rPr>
+        <w:t>Things learned yesterday</w:t>
+      </w:r>
+    </w:p>
+    <w:p>
+      <w:pPr>
+        <w:pStyle w:val="ListParagraph"/>
+        <w:numPr>
+          <w:ilvl w:val="1"/>
+          <w:numId w:val="1"/>
+        </w:numPr>
+      </w:pPr>
+      <w:r>
+        <w:t>HTTP methods</w:t>
+      </w:r>
+    </w:p>
+    <w:p>
+      <w:pPr>
+        <w:pStyle w:val="ListParagraph"/>
+        <w:numPr>
+          <w:ilvl w:val="1"/>
+          <w:numId w:val="1"/>
+        </w:numPr>
+      </w:pPr>
+      <w:r>
+        <w:t>HTTP response code</w:t>
+      </w:r>
+    </w:p>
+    <w:p>
+      <w:pPr>
+        <w:pStyle w:val="ListParagraph"/>
+        <w:numPr>
+          <w:ilvl w:val="1"/>
+          <w:numId w:val="1"/>
+        </w:numPr>
+      </w:pPr>
+      <w:r>
+        <w:t>HTTP Structure</w:t>
+      </w:r>
+    </w:p>
+    <w:p>
+      <w:pPr>
+        <w:pStyle w:val="ListParagraph"/>
+        <w:numPr>
+          <w:ilvl w:val="2"/>
+          <w:numId w:val="1"/>
+        </w:numPr>
+      </w:pPr>
+      <w:r>
+        <w:t>Request Header</w:t>
+      </w:r>
+    </w:p>
+    <w:p>
+      <w:pPr>
+        <w:pStyle w:val="ListParagraph"/>
+        <w:numPr>
+          <w:ilvl w:val="2"/>
+          <w:numId w:val="1"/>
+        </w:numPr>
+      </w:pPr>
+      <w:r>
+        <w:t>Response Header</w:t>
+      </w:r>
+    </w:p>
+    <w:p>
+      <w:pPr>
+        <w:pStyle w:val="ListParagraph"/>
+        <w:numPr>
+          <w:ilvl w:val="1"/>
+          <w:numId w:val="1"/>
+        </w:numPr>
+      </w:pPr>
+      <w:r>
+        <w:t>Servlet</w:t>
+      </w:r>
+    </w:p>
+    <w:p>
+      <w:pPr>
+        <w:pStyle w:val="ListParagraph"/>
+        <w:numPr>
+          <w:ilvl w:val="2"/>
+          <w:numId w:val="1"/>
+        </w:numPr>
+      </w:pPr>
+      <w:r>
+        <w:t>Constructor</w:t>
+      </w:r>
+    </w:p>
+    <w:p>
+      <w:pPr>
+        <w:pStyle w:val="ListParagraph"/>
+        <w:numPr>
+          <w:ilvl w:val="2"/>
+          <w:numId w:val="1"/>
+        </w:numPr>
+      </w:pPr>
+      <w:r>
+        <w:t>Init</w:t>
+      </w:r>
+    </w:p>
+    <w:p>
+      <w:pPr>
+        <w:pStyle w:val="ListParagraph"/>
+        <w:numPr>
+          <w:ilvl w:val="2"/>
+          <w:numId w:val="1"/>
+        </w:numPr>
+      </w:pPr>
+      <w:r>
+        <w:t>Service</w:t>
+      </w:r>
+    </w:p>
+    <w:p>
+      <w:pPr>
+        <w:pStyle w:val="ListParagraph"/>
+        <w:numPr>
+          <w:ilvl w:val="2"/>
+          <w:numId w:val="1"/>
+        </w:numPr>
+      </w:pPr>
+      <w:r>
+        <w:t>Destroy</w:t>
+      </w:r>
+    </w:p>
     <w:sectPr>
       <w:pgSz w:w="12240" w:h="15840"/>
       <w:pgMar w:top="1440" w:right="1440" w:bottom="1440" w:left="1440" w:header="720" w:footer="720" w:gutter="0"/>

</xml_diff>

<commit_message>
Update Study Plan 3/16 morning
</commit_message>
<xml_diff>
--- a/Antra Study Plan.docx
+++ b/Antra Study Plan.docx
@@ -1114,6 +1114,190 @@
       </w:pPr>
       <w:r>
         <w:t>AOP</w:t>
+      </w:r>
+    </w:p>
+    <w:p>
+      <w:pPr>
+        <w:rPr>
+          <w:sz w:val="36"/>
+          <w:szCs w:val="36"/>
+        </w:rPr>
+      </w:pPr>
+      <w:r>
+        <w:rPr>
+          <w:sz w:val="36"/>
+          <w:szCs w:val="36"/>
+        </w:rPr>
+        <w:t>03/16/2022</w:t>
+      </w:r>
+    </w:p>
+    <w:p>
+      <w:pPr>
+        <w:pStyle w:val="ListParagraph"/>
+        <w:numPr>
+          <w:ilvl w:val="0"/>
+          <w:numId w:val="1"/>
+        </w:numPr>
+        <w:rPr>
+          <w:sz w:val="28"/>
+          <w:szCs w:val="28"/>
+        </w:rPr>
+      </w:pPr>
+      <w:r>
+        <w:rPr>
+          <w:sz w:val="28"/>
+          <w:szCs w:val="28"/>
+        </w:rPr>
+        <w:t>Study Plan</w:t>
+      </w:r>
+    </w:p>
+    <w:p>
+      <w:pPr>
+        <w:pStyle w:val="ListParagraph"/>
+        <w:numPr>
+          <w:ilvl w:val="1"/>
+          <w:numId w:val="1"/>
+        </w:numPr>
+      </w:pPr>
+      <w:r>
+        <w:t xml:space="preserve">Review </w:t>
+      </w:r>
+      <w:r>
+        <w:t>2/28 class</w:t>
+      </w:r>
+    </w:p>
+    <w:p>
+      <w:pPr>
+        <w:pStyle w:val="ListParagraph"/>
+        <w:numPr>
+          <w:ilvl w:val="1"/>
+          <w:numId w:val="1"/>
+        </w:numPr>
+      </w:pPr>
+      <w:r>
+        <w:t xml:space="preserve">Review </w:t>
+      </w:r>
+      <w:r>
+        <w:t>3/2 class</w:t>
+      </w:r>
+    </w:p>
+    <w:p>
+      <w:pPr>
+        <w:pStyle w:val="ListParagraph"/>
+        <w:numPr>
+          <w:ilvl w:val="1"/>
+          <w:numId w:val="1"/>
+        </w:numPr>
+      </w:pPr>
+      <w:r>
+        <w:t>Review 3/3 class</w:t>
+      </w:r>
+    </w:p>
+    <w:p>
+      <w:pPr>
+        <w:pStyle w:val="ListParagraph"/>
+        <w:numPr>
+          <w:ilvl w:val="1"/>
+          <w:numId w:val="1"/>
+        </w:numPr>
+      </w:pPr>
+      <w:r>
+        <w:t>Review 3/4</w:t>
+      </w:r>
+      <w:r>
+        <w:t xml:space="preserve"> class</w:t>
+      </w:r>
+    </w:p>
+    <w:p>
+      <w:pPr>
+        <w:pStyle w:val="ListParagraph"/>
+        <w:numPr>
+          <w:ilvl w:val="0"/>
+          <w:numId w:val="1"/>
+        </w:numPr>
+        <w:rPr>
+          <w:sz w:val="28"/>
+          <w:szCs w:val="28"/>
+        </w:rPr>
+      </w:pPr>
+      <w:r>
+        <w:rPr>
+          <w:sz w:val="28"/>
+          <w:szCs w:val="28"/>
+        </w:rPr>
+        <w:t>Things learned yesterday</w:t>
+      </w:r>
+    </w:p>
+    <w:p>
+      <w:pPr>
+        <w:pStyle w:val="ListParagraph"/>
+        <w:numPr>
+          <w:ilvl w:val="1"/>
+          <w:numId w:val="1"/>
+        </w:numPr>
+      </w:pPr>
+      <w:r>
+        <w:t>URL vs URI</w:t>
+      </w:r>
+    </w:p>
+    <w:p>
+      <w:pPr>
+        <w:pStyle w:val="ListParagraph"/>
+        <w:numPr>
+          <w:ilvl w:val="1"/>
+          <w:numId w:val="1"/>
+        </w:numPr>
+      </w:pPr>
+      <w:r>
+        <w:t>@Transactional</w:t>
+      </w:r>
+    </w:p>
+    <w:p>
+      <w:pPr>
+        <w:pStyle w:val="ListParagraph"/>
+        <w:numPr>
+          <w:ilvl w:val="1"/>
+          <w:numId w:val="1"/>
+        </w:numPr>
+      </w:pPr>
+      <w:r>
+        <w:t>@RequestParam</w:t>
+      </w:r>
+    </w:p>
+    <w:p>
+      <w:pPr>
+        <w:pStyle w:val="ListParagraph"/>
+        <w:numPr>
+          <w:ilvl w:val="1"/>
+          <w:numId w:val="1"/>
+        </w:numPr>
+      </w:pPr>
+      <w:r>
+        <w:t>@RestController</w:t>
+      </w:r>
+    </w:p>
+    <w:p>
+      <w:pPr>
+        <w:pStyle w:val="ListParagraph"/>
+        <w:numPr>
+          <w:ilvl w:val="1"/>
+          <w:numId w:val="1"/>
+        </w:numPr>
+      </w:pPr>
+      <w:r>
+        <w:t>@Validated</w:t>
+      </w:r>
+    </w:p>
+    <w:p>
+      <w:pPr>
+        <w:pStyle w:val="ListParagraph"/>
+        <w:numPr>
+          <w:ilvl w:val="1"/>
+          <w:numId w:val="1"/>
+        </w:numPr>
+      </w:pPr>
+      <w:r>
+        <w:t>Spring exception handling</w:t>
       </w:r>
     </w:p>
     <w:sectPr>

</xml_diff>

<commit_message>
Updates Study Plan 3/18 noon
</commit_message>
<xml_diff>
--- a/Antra Study Plan.docx
+++ b/Antra Study Plan.docx
@@ -1298,6 +1298,477 @@
       </w:pPr>
       <w:r>
         <w:t>Spring exception handling</w:t>
+      </w:r>
+    </w:p>
+    <w:p>
+      <w:pPr>
+        <w:rPr>
+          <w:sz w:val="36"/>
+          <w:szCs w:val="36"/>
+        </w:rPr>
+      </w:pPr>
+      <w:r>
+        <w:rPr>
+          <w:sz w:val="36"/>
+          <w:szCs w:val="36"/>
+        </w:rPr>
+        <w:t>03/1</w:t>
+      </w:r>
+      <w:r>
+        <w:rPr>
+          <w:sz w:val="36"/>
+          <w:szCs w:val="36"/>
+        </w:rPr>
+        <w:t>7</w:t>
+      </w:r>
+      <w:r>
+        <w:rPr>
+          <w:sz w:val="36"/>
+          <w:szCs w:val="36"/>
+        </w:rPr>
+        <w:t>/2022</w:t>
+      </w:r>
+    </w:p>
+    <w:p>
+      <w:pPr>
+        <w:pStyle w:val="ListParagraph"/>
+        <w:numPr>
+          <w:ilvl w:val="0"/>
+          <w:numId w:val="1"/>
+        </w:numPr>
+      </w:pPr>
+      <w:r>
+        <w:rPr>
+          <w:sz w:val="28"/>
+          <w:szCs w:val="28"/>
+        </w:rPr>
+        <w:t>Study Plan</w:t>
+      </w:r>
+    </w:p>
+    <w:p>
+      <w:pPr>
+        <w:pStyle w:val="ListParagraph"/>
+        <w:numPr>
+          <w:ilvl w:val="1"/>
+          <w:numId w:val="1"/>
+        </w:numPr>
+      </w:pPr>
+      <w:r>
+        <w:t>Review 3/2 class</w:t>
+      </w:r>
+    </w:p>
+    <w:p>
+      <w:pPr>
+        <w:pStyle w:val="ListParagraph"/>
+        <w:numPr>
+          <w:ilvl w:val="1"/>
+          <w:numId w:val="1"/>
+        </w:numPr>
+      </w:pPr>
+      <w:r>
+        <w:t>Review 3/3 class</w:t>
+      </w:r>
+    </w:p>
+    <w:p>
+      <w:pPr>
+        <w:pStyle w:val="ListParagraph"/>
+        <w:numPr>
+          <w:ilvl w:val="1"/>
+          <w:numId w:val="1"/>
+        </w:numPr>
+      </w:pPr>
+      <w:r>
+        <w:t>Review 3/4 class</w:t>
+      </w:r>
+    </w:p>
+    <w:p>
+      <w:pPr>
+        <w:pStyle w:val="ListParagraph"/>
+        <w:numPr>
+          <w:ilvl w:val="0"/>
+          <w:numId w:val="1"/>
+        </w:numPr>
+        <w:rPr>
+          <w:sz w:val="28"/>
+          <w:szCs w:val="28"/>
+        </w:rPr>
+      </w:pPr>
+      <w:r>
+        <w:rPr>
+          <w:sz w:val="28"/>
+          <w:szCs w:val="28"/>
+        </w:rPr>
+        <w:t>Things learned yesterday</w:t>
+      </w:r>
+    </w:p>
+    <w:p>
+      <w:pPr>
+        <w:pStyle w:val="ListParagraph"/>
+        <w:numPr>
+          <w:ilvl w:val="1"/>
+          <w:numId w:val="1"/>
+        </w:numPr>
+      </w:pPr>
+      <w:r>
+        <w:t>CORS Policy</w:t>
+      </w:r>
+    </w:p>
+    <w:p>
+      <w:pPr>
+        <w:pStyle w:val="ListParagraph"/>
+        <w:numPr>
+          <w:ilvl w:val="1"/>
+          <w:numId w:val="1"/>
+        </w:numPr>
+      </w:pPr>
+      <w:r>
+        <w:t>SOA</w:t>
+      </w:r>
+    </w:p>
+    <w:p>
+      <w:pPr>
+        <w:pStyle w:val="ListParagraph"/>
+        <w:numPr>
+          <w:ilvl w:val="1"/>
+          <w:numId w:val="1"/>
+        </w:numPr>
+      </w:pPr>
+      <w:r>
+        <w:t>Microservice</w:t>
+      </w:r>
+    </w:p>
+    <w:p>
+      <w:pPr>
+        <w:pStyle w:val="ListParagraph"/>
+        <w:numPr>
+          <w:ilvl w:val="2"/>
+          <w:numId w:val="1"/>
+        </w:numPr>
+      </w:pPr>
+      <w:r>
+        <w:t>Sleuth</w:t>
+      </w:r>
+    </w:p>
+    <w:p>
+      <w:pPr>
+        <w:pStyle w:val="ListParagraph"/>
+        <w:numPr>
+          <w:ilvl w:val="2"/>
+          <w:numId w:val="1"/>
+        </w:numPr>
+      </w:pPr>
+      <w:r>
+        <w:t>Zipkin</w:t>
+      </w:r>
+    </w:p>
+    <w:p>
+      <w:pPr>
+        <w:pStyle w:val="ListParagraph"/>
+        <w:numPr>
+          <w:ilvl w:val="2"/>
+          <w:numId w:val="1"/>
+        </w:numPr>
+      </w:pPr>
+      <w:r>
+        <w:t>Components</w:t>
+      </w:r>
+    </w:p>
+    <w:p>
+      <w:pPr>
+        <w:pStyle w:val="ListParagraph"/>
+        <w:numPr>
+          <w:ilvl w:val="1"/>
+          <w:numId w:val="1"/>
+        </w:numPr>
+      </w:pPr>
+      <w:r>
+        <w:t>Spring Cloud</w:t>
+      </w:r>
+    </w:p>
+    <w:p>
+      <w:pPr>
+        <w:pStyle w:val="ListParagraph"/>
+        <w:numPr>
+          <w:ilvl w:val="2"/>
+          <w:numId w:val="1"/>
+        </w:numPr>
+      </w:pPr>
+      <w:r>
+        <w:t>Service Discovery</w:t>
+      </w:r>
+    </w:p>
+    <w:p>
+      <w:pPr>
+        <w:pStyle w:val="ListParagraph"/>
+        <w:numPr>
+          <w:ilvl w:val="2"/>
+          <w:numId w:val="1"/>
+        </w:numPr>
+      </w:pPr>
+      <w:r>
+        <w:t>Ribbon</w:t>
+      </w:r>
+    </w:p>
+    <w:p>
+      <w:pPr>
+        <w:pStyle w:val="ListParagraph"/>
+        <w:numPr>
+          <w:ilvl w:val="1"/>
+          <w:numId w:val="1"/>
+        </w:numPr>
+      </w:pPr>
+      <w:r>
+        <w:t>Spring Cloud Config</w:t>
+      </w:r>
+    </w:p>
+    <w:p>
+      <w:pPr>
+        <w:rPr>
+          <w:sz w:val="36"/>
+          <w:szCs w:val="36"/>
+        </w:rPr>
+      </w:pPr>
+      <w:r>
+        <w:rPr>
+          <w:sz w:val="36"/>
+          <w:szCs w:val="36"/>
+        </w:rPr>
+        <w:t>03/1</w:t>
+      </w:r>
+      <w:r>
+        <w:rPr>
+          <w:sz w:val="36"/>
+          <w:szCs w:val="36"/>
+        </w:rPr>
+        <w:t>8</w:t>
+      </w:r>
+      <w:r>
+        <w:rPr>
+          <w:sz w:val="36"/>
+          <w:szCs w:val="36"/>
+        </w:rPr>
+        <w:t>/2022</w:t>
+      </w:r>
+    </w:p>
+    <w:p>
+      <w:pPr>
+        <w:pStyle w:val="ListParagraph"/>
+        <w:numPr>
+          <w:ilvl w:val="0"/>
+          <w:numId w:val="1"/>
+        </w:numPr>
+        <w:rPr>
+          <w:sz w:val="28"/>
+          <w:szCs w:val="28"/>
+        </w:rPr>
+      </w:pPr>
+      <w:r>
+        <w:rPr>
+          <w:sz w:val="28"/>
+          <w:szCs w:val="28"/>
+        </w:rPr>
+        <w:t>Study Plan</w:t>
+      </w:r>
+    </w:p>
+    <w:p>
+      <w:pPr>
+        <w:pStyle w:val="ListParagraph"/>
+        <w:numPr>
+          <w:ilvl w:val="1"/>
+          <w:numId w:val="1"/>
+        </w:numPr>
+      </w:pPr>
+      <w:r>
+        <w:t xml:space="preserve">Review </w:t>
+      </w:r>
+      <w:r>
+        <w:t xml:space="preserve">3/7 </w:t>
+      </w:r>
+      <w:r>
+        <w:t>class</w:t>
+      </w:r>
+    </w:p>
+    <w:p>
+      <w:pPr>
+        <w:pStyle w:val="ListParagraph"/>
+        <w:numPr>
+          <w:ilvl w:val="1"/>
+          <w:numId w:val="1"/>
+        </w:numPr>
+      </w:pPr>
+      <w:r>
+        <w:t>Review 3/</w:t>
+      </w:r>
+      <w:r>
+        <w:t>9</w:t>
+      </w:r>
+      <w:r>
+        <w:t xml:space="preserve"> class</w:t>
+      </w:r>
+    </w:p>
+    <w:p>
+      <w:pPr>
+        <w:pStyle w:val="ListParagraph"/>
+        <w:numPr>
+          <w:ilvl w:val="1"/>
+          <w:numId w:val="1"/>
+        </w:numPr>
+      </w:pPr>
+      <w:r>
+        <w:t>Review 3/</w:t>
+      </w:r>
+      <w:r>
+        <w:t>10</w:t>
+      </w:r>
+      <w:r>
+        <w:t xml:space="preserve"> class</w:t>
+      </w:r>
+    </w:p>
+    <w:p>
+      <w:pPr>
+        <w:pStyle w:val="ListParagraph"/>
+        <w:numPr>
+          <w:ilvl w:val="1"/>
+          <w:numId w:val="1"/>
+        </w:numPr>
+      </w:pPr>
+      <w:r>
+        <w:lastRenderedPageBreak/>
+        <w:t>Review 3/</w:t>
+      </w:r>
+      <w:r>
+        <w:t>11</w:t>
+      </w:r>
+      <w:r>
+        <w:t xml:space="preserve"> class</w:t>
+      </w:r>
+    </w:p>
+    <w:p>
+      <w:pPr>
+        <w:pStyle w:val="ListParagraph"/>
+        <w:numPr>
+          <w:ilvl w:val="0"/>
+          <w:numId w:val="1"/>
+        </w:numPr>
+        <w:rPr>
+          <w:sz w:val="28"/>
+          <w:szCs w:val="28"/>
+        </w:rPr>
+      </w:pPr>
+      <w:r>
+        <w:rPr>
+          <w:sz w:val="28"/>
+          <w:szCs w:val="28"/>
+        </w:rPr>
+        <w:t>Things learned yesterday</w:t>
+      </w:r>
+    </w:p>
+    <w:p>
+      <w:pPr>
+        <w:pStyle w:val="ListParagraph"/>
+        <w:numPr>
+          <w:ilvl w:val="1"/>
+          <w:numId w:val="1"/>
+        </w:numPr>
+      </w:pPr>
+      <w:r>
+        <w:t>API Gateway</w:t>
+      </w:r>
+    </w:p>
+    <w:p>
+      <w:pPr>
+        <w:pStyle w:val="ListParagraph"/>
+        <w:numPr>
+          <w:ilvl w:val="1"/>
+          <w:numId w:val="1"/>
+        </w:numPr>
+      </w:pPr>
+      <w:r>
+        <w:t>Security</w:t>
+      </w:r>
+    </w:p>
+    <w:p>
+      <w:pPr>
+        <w:pStyle w:val="ListParagraph"/>
+        <w:numPr>
+          <w:ilvl w:val="2"/>
+          <w:numId w:val="1"/>
+        </w:numPr>
+      </w:pPr>
+      <w:r>
+        <w:t>Authentication</w:t>
+      </w:r>
+    </w:p>
+    <w:p>
+      <w:pPr>
+        <w:pStyle w:val="ListParagraph"/>
+        <w:numPr>
+          <w:ilvl w:val="2"/>
+          <w:numId w:val="1"/>
+        </w:numPr>
+      </w:pPr>
+      <w:r>
+        <w:t>Authorization</w:t>
+      </w:r>
+    </w:p>
+    <w:p>
+      <w:pPr>
+        <w:pStyle w:val="ListParagraph"/>
+        <w:numPr>
+          <w:ilvl w:val="2"/>
+          <w:numId w:val="1"/>
+        </w:numPr>
+      </w:pPr>
+      <w:r>
+        <w:t>Attacks</w:t>
+      </w:r>
+    </w:p>
+    <w:p>
+      <w:pPr>
+        <w:pStyle w:val="ListParagraph"/>
+        <w:numPr>
+          <w:ilvl w:val="2"/>
+          <w:numId w:val="1"/>
+        </w:numPr>
+      </w:pPr>
+      <w:r>
+        <w:t>Encrypt &amp; Decrypt</w:t>
+      </w:r>
+    </w:p>
+    <w:p>
+      <w:pPr>
+        <w:pStyle w:val="ListParagraph"/>
+        <w:numPr>
+          <w:ilvl w:val="2"/>
+          <w:numId w:val="1"/>
+        </w:numPr>
+      </w:pPr>
+      <w:r>
+        <w:t>Encode</w:t>
+      </w:r>
+    </w:p>
+    <w:p>
+      <w:pPr>
+        <w:pStyle w:val="ListParagraph"/>
+        <w:numPr>
+          <w:ilvl w:val="2"/>
+          <w:numId w:val="1"/>
+        </w:numPr>
+      </w:pPr>
+      <w:r>
+        <w:t>Hash</w:t>
+      </w:r>
+    </w:p>
+    <w:p>
+      <w:pPr>
+        <w:pStyle w:val="ListParagraph"/>
+        <w:numPr>
+          <w:ilvl w:val="2"/>
+          <w:numId w:val="1"/>
+        </w:numPr>
+      </w:pPr>
+      <w:r>
+        <w:t>JWT token</w:t>
       </w:r>
     </w:p>
     <w:sectPr>

</xml_diff>

<commit_message>
Update Study Plan (3/21 noon)
</commit_message>
<xml_diff>
--- a/Antra Study Plan.docx
+++ b/Antra Study Plan.docx
@@ -1312,241 +1312,477 @@
           <w:sz w:val="36"/>
           <w:szCs w:val="36"/>
         </w:rPr>
-        <w:t>03/1</w:t>
-      </w:r>
-      <w:r>
+        <w:t>03/17/2022</w:t>
+      </w:r>
+    </w:p>
+    <w:p>
+      <w:pPr>
+        <w:pStyle w:val="ListParagraph"/>
+        <w:numPr>
+          <w:ilvl w:val="0"/>
+          <w:numId w:val="1"/>
+        </w:numPr>
+      </w:pPr>
+      <w:r>
+        <w:rPr>
+          <w:sz w:val="28"/>
+          <w:szCs w:val="28"/>
+        </w:rPr>
+        <w:t>Study Plan</w:t>
+      </w:r>
+    </w:p>
+    <w:p>
+      <w:pPr>
+        <w:pStyle w:val="ListParagraph"/>
+        <w:numPr>
+          <w:ilvl w:val="1"/>
+          <w:numId w:val="1"/>
+        </w:numPr>
+      </w:pPr>
+      <w:r>
+        <w:t>Review 3/2 class</w:t>
+      </w:r>
+    </w:p>
+    <w:p>
+      <w:pPr>
+        <w:pStyle w:val="ListParagraph"/>
+        <w:numPr>
+          <w:ilvl w:val="1"/>
+          <w:numId w:val="1"/>
+        </w:numPr>
+      </w:pPr>
+      <w:r>
+        <w:t>Review 3/3 class</w:t>
+      </w:r>
+    </w:p>
+    <w:p>
+      <w:pPr>
+        <w:pStyle w:val="ListParagraph"/>
+        <w:numPr>
+          <w:ilvl w:val="1"/>
+          <w:numId w:val="1"/>
+        </w:numPr>
+      </w:pPr>
+      <w:r>
+        <w:t>Review 3/4 class</w:t>
+      </w:r>
+    </w:p>
+    <w:p>
+      <w:pPr>
+        <w:pStyle w:val="ListParagraph"/>
+        <w:numPr>
+          <w:ilvl w:val="0"/>
+          <w:numId w:val="1"/>
+        </w:numPr>
+        <w:rPr>
+          <w:sz w:val="28"/>
+          <w:szCs w:val="28"/>
+        </w:rPr>
+      </w:pPr>
+      <w:r>
+        <w:rPr>
+          <w:sz w:val="28"/>
+          <w:szCs w:val="28"/>
+        </w:rPr>
+        <w:t>Things learned yesterday</w:t>
+      </w:r>
+    </w:p>
+    <w:p>
+      <w:pPr>
+        <w:pStyle w:val="ListParagraph"/>
+        <w:numPr>
+          <w:ilvl w:val="1"/>
+          <w:numId w:val="1"/>
+        </w:numPr>
+      </w:pPr>
+      <w:r>
+        <w:t>CORS Policy</w:t>
+      </w:r>
+    </w:p>
+    <w:p>
+      <w:pPr>
+        <w:pStyle w:val="ListParagraph"/>
+        <w:numPr>
+          <w:ilvl w:val="1"/>
+          <w:numId w:val="1"/>
+        </w:numPr>
+      </w:pPr>
+      <w:r>
+        <w:t>SOA</w:t>
+      </w:r>
+    </w:p>
+    <w:p>
+      <w:pPr>
+        <w:pStyle w:val="ListParagraph"/>
+        <w:numPr>
+          <w:ilvl w:val="1"/>
+          <w:numId w:val="1"/>
+        </w:numPr>
+      </w:pPr>
+      <w:r>
+        <w:t>Microservice</w:t>
+      </w:r>
+    </w:p>
+    <w:p>
+      <w:pPr>
+        <w:pStyle w:val="ListParagraph"/>
+        <w:numPr>
+          <w:ilvl w:val="2"/>
+          <w:numId w:val="1"/>
+        </w:numPr>
+      </w:pPr>
+      <w:r>
+        <w:t>Sleuth</w:t>
+      </w:r>
+    </w:p>
+    <w:p>
+      <w:pPr>
+        <w:pStyle w:val="ListParagraph"/>
+        <w:numPr>
+          <w:ilvl w:val="2"/>
+          <w:numId w:val="1"/>
+        </w:numPr>
+      </w:pPr>
+      <w:r>
+        <w:t>Zipkin</w:t>
+      </w:r>
+    </w:p>
+    <w:p>
+      <w:pPr>
+        <w:pStyle w:val="ListParagraph"/>
+        <w:numPr>
+          <w:ilvl w:val="2"/>
+          <w:numId w:val="1"/>
+        </w:numPr>
+      </w:pPr>
+      <w:r>
+        <w:t>Components</w:t>
+      </w:r>
+    </w:p>
+    <w:p>
+      <w:pPr>
+        <w:pStyle w:val="ListParagraph"/>
+        <w:numPr>
+          <w:ilvl w:val="1"/>
+          <w:numId w:val="1"/>
+        </w:numPr>
+      </w:pPr>
+      <w:r>
+        <w:t>Spring Cloud</w:t>
+      </w:r>
+    </w:p>
+    <w:p>
+      <w:pPr>
+        <w:pStyle w:val="ListParagraph"/>
+        <w:numPr>
+          <w:ilvl w:val="2"/>
+          <w:numId w:val="1"/>
+        </w:numPr>
+      </w:pPr>
+      <w:r>
+        <w:t>Service Discovery</w:t>
+      </w:r>
+    </w:p>
+    <w:p>
+      <w:pPr>
+        <w:pStyle w:val="ListParagraph"/>
+        <w:numPr>
+          <w:ilvl w:val="2"/>
+          <w:numId w:val="1"/>
+        </w:numPr>
+      </w:pPr>
+      <w:r>
+        <w:t>Ribbon</w:t>
+      </w:r>
+    </w:p>
+    <w:p>
+      <w:pPr>
+        <w:pStyle w:val="ListParagraph"/>
+        <w:numPr>
+          <w:ilvl w:val="1"/>
+          <w:numId w:val="1"/>
+        </w:numPr>
+      </w:pPr>
+      <w:r>
+        <w:t>Spring Cloud Config</w:t>
+      </w:r>
+    </w:p>
+    <w:p>
+      <w:pPr>
         <w:rPr>
           <w:sz w:val="36"/>
           <w:szCs w:val="36"/>
         </w:rPr>
-        <w:t>7</w:t>
-      </w:r>
+      </w:pPr>
       <w:r>
         <w:rPr>
           <w:sz w:val="36"/>
           <w:szCs w:val="36"/>
         </w:rPr>
-        <w:t>/2022</w:t>
-      </w:r>
-    </w:p>
-    <w:p>
-      <w:pPr>
-        <w:pStyle w:val="ListParagraph"/>
-        <w:numPr>
-          <w:ilvl w:val="0"/>
-          <w:numId w:val="1"/>
-        </w:numPr>
-      </w:pPr>
-      <w:r>
-        <w:rPr>
-          <w:sz w:val="28"/>
-          <w:szCs w:val="28"/>
-        </w:rPr>
-        <w:t>Study Plan</w:t>
-      </w:r>
-    </w:p>
-    <w:p>
-      <w:pPr>
-        <w:pStyle w:val="ListParagraph"/>
-        <w:numPr>
-          <w:ilvl w:val="1"/>
-          <w:numId w:val="1"/>
-        </w:numPr>
-      </w:pPr>
-      <w:r>
-        <w:t>Review 3/2 class</w:t>
-      </w:r>
-    </w:p>
-    <w:p>
-      <w:pPr>
-        <w:pStyle w:val="ListParagraph"/>
-        <w:numPr>
-          <w:ilvl w:val="1"/>
-          <w:numId w:val="1"/>
-        </w:numPr>
-      </w:pPr>
-      <w:r>
-        <w:t>Review 3/3 class</w:t>
-      </w:r>
-    </w:p>
-    <w:p>
-      <w:pPr>
-        <w:pStyle w:val="ListParagraph"/>
-        <w:numPr>
-          <w:ilvl w:val="1"/>
-          <w:numId w:val="1"/>
-        </w:numPr>
-      </w:pPr>
-      <w:r>
-        <w:t>Review 3/4 class</w:t>
-      </w:r>
-    </w:p>
-    <w:p>
-      <w:pPr>
-        <w:pStyle w:val="ListParagraph"/>
-        <w:numPr>
-          <w:ilvl w:val="0"/>
-          <w:numId w:val="1"/>
-        </w:numPr>
-        <w:rPr>
-          <w:sz w:val="28"/>
-          <w:szCs w:val="28"/>
-        </w:rPr>
-      </w:pPr>
-      <w:r>
-        <w:rPr>
-          <w:sz w:val="28"/>
-          <w:szCs w:val="28"/>
-        </w:rPr>
-        <w:t>Things learned yesterday</w:t>
-      </w:r>
-    </w:p>
-    <w:p>
-      <w:pPr>
-        <w:pStyle w:val="ListParagraph"/>
-        <w:numPr>
-          <w:ilvl w:val="1"/>
-          <w:numId w:val="1"/>
-        </w:numPr>
-      </w:pPr>
-      <w:r>
-        <w:t>CORS Policy</w:t>
-      </w:r>
-    </w:p>
-    <w:p>
-      <w:pPr>
-        <w:pStyle w:val="ListParagraph"/>
-        <w:numPr>
-          <w:ilvl w:val="1"/>
-          <w:numId w:val="1"/>
-        </w:numPr>
-      </w:pPr>
-      <w:r>
-        <w:t>SOA</w:t>
-      </w:r>
-    </w:p>
-    <w:p>
-      <w:pPr>
-        <w:pStyle w:val="ListParagraph"/>
-        <w:numPr>
-          <w:ilvl w:val="1"/>
-          <w:numId w:val="1"/>
-        </w:numPr>
-      </w:pPr>
-      <w:r>
-        <w:t>Microservice</w:t>
-      </w:r>
-    </w:p>
-    <w:p>
-      <w:pPr>
-        <w:pStyle w:val="ListParagraph"/>
-        <w:numPr>
-          <w:ilvl w:val="2"/>
-          <w:numId w:val="1"/>
-        </w:numPr>
-      </w:pPr>
-      <w:r>
-        <w:t>Sleuth</w:t>
-      </w:r>
-    </w:p>
-    <w:p>
-      <w:pPr>
-        <w:pStyle w:val="ListParagraph"/>
-        <w:numPr>
-          <w:ilvl w:val="2"/>
-          <w:numId w:val="1"/>
-        </w:numPr>
-      </w:pPr>
-      <w:r>
-        <w:t>Zipkin</w:t>
-      </w:r>
-    </w:p>
-    <w:p>
-      <w:pPr>
-        <w:pStyle w:val="ListParagraph"/>
-        <w:numPr>
-          <w:ilvl w:val="2"/>
-          <w:numId w:val="1"/>
-        </w:numPr>
-      </w:pPr>
-      <w:r>
-        <w:t>Components</w:t>
-      </w:r>
-    </w:p>
-    <w:p>
-      <w:pPr>
-        <w:pStyle w:val="ListParagraph"/>
-        <w:numPr>
-          <w:ilvl w:val="1"/>
-          <w:numId w:val="1"/>
-        </w:numPr>
-      </w:pPr>
-      <w:r>
-        <w:t>Spring Cloud</w:t>
-      </w:r>
-    </w:p>
-    <w:p>
-      <w:pPr>
-        <w:pStyle w:val="ListParagraph"/>
-        <w:numPr>
-          <w:ilvl w:val="2"/>
-          <w:numId w:val="1"/>
-        </w:numPr>
-      </w:pPr>
-      <w:r>
-        <w:t>Service Discovery</w:t>
-      </w:r>
-    </w:p>
-    <w:p>
-      <w:pPr>
-        <w:pStyle w:val="ListParagraph"/>
-        <w:numPr>
-          <w:ilvl w:val="2"/>
-          <w:numId w:val="1"/>
-        </w:numPr>
-      </w:pPr>
-      <w:r>
-        <w:t>Ribbon</w:t>
-      </w:r>
-    </w:p>
-    <w:p>
-      <w:pPr>
-        <w:pStyle w:val="ListParagraph"/>
-        <w:numPr>
-          <w:ilvl w:val="1"/>
-          <w:numId w:val="1"/>
-        </w:numPr>
-      </w:pPr>
-      <w:r>
-        <w:t>Spring Cloud Config</w:t>
-      </w:r>
-    </w:p>
-    <w:p>
-      <w:pPr>
+        <w:t>03/1</w:t>
+      </w:r>
+      <w:r>
         <w:rPr>
           <w:sz w:val="36"/>
           <w:szCs w:val="36"/>
         </w:rPr>
-      </w:pPr>
+        <w:t>8</w:t>
+      </w:r>
       <w:r>
         <w:rPr>
           <w:sz w:val="36"/>
           <w:szCs w:val="36"/>
         </w:rPr>
-        <w:t>03/1</w:t>
-      </w:r>
-      <w:r>
+        <w:t>/2022</w:t>
+      </w:r>
+    </w:p>
+    <w:p>
+      <w:pPr>
+        <w:pStyle w:val="ListParagraph"/>
+        <w:numPr>
+          <w:ilvl w:val="0"/>
+          <w:numId w:val="1"/>
+        </w:numPr>
+        <w:rPr>
+          <w:sz w:val="28"/>
+          <w:szCs w:val="28"/>
+        </w:rPr>
+      </w:pPr>
+      <w:r>
+        <w:rPr>
+          <w:sz w:val="28"/>
+          <w:szCs w:val="28"/>
+        </w:rPr>
+        <w:t>Study Plan</w:t>
+      </w:r>
+    </w:p>
+    <w:p>
+      <w:pPr>
+        <w:pStyle w:val="ListParagraph"/>
+        <w:numPr>
+          <w:ilvl w:val="1"/>
+          <w:numId w:val="1"/>
+        </w:numPr>
+      </w:pPr>
+      <w:r>
+        <w:t xml:space="preserve">Review </w:t>
+      </w:r>
+      <w:r>
+        <w:t xml:space="preserve">3/7 </w:t>
+      </w:r>
+      <w:r>
+        <w:t>class</w:t>
+      </w:r>
+    </w:p>
+    <w:p>
+      <w:pPr>
+        <w:pStyle w:val="ListParagraph"/>
+        <w:numPr>
+          <w:ilvl w:val="1"/>
+          <w:numId w:val="1"/>
+        </w:numPr>
+      </w:pPr>
+      <w:r>
+        <w:t>Review 3/</w:t>
+      </w:r>
+      <w:r>
+        <w:t>9</w:t>
+      </w:r>
+      <w:r>
+        <w:t xml:space="preserve"> class</w:t>
+      </w:r>
+    </w:p>
+    <w:p>
+      <w:pPr>
+        <w:pStyle w:val="ListParagraph"/>
+        <w:numPr>
+          <w:ilvl w:val="1"/>
+          <w:numId w:val="1"/>
+        </w:numPr>
+      </w:pPr>
+      <w:r>
+        <w:t>Review 3/</w:t>
+      </w:r>
+      <w:r>
+        <w:t>10</w:t>
+      </w:r>
+      <w:r>
+        <w:t xml:space="preserve"> class</w:t>
+      </w:r>
+    </w:p>
+    <w:p>
+      <w:pPr>
+        <w:pStyle w:val="ListParagraph"/>
+        <w:numPr>
+          <w:ilvl w:val="1"/>
+          <w:numId w:val="1"/>
+        </w:numPr>
+      </w:pPr>
+      <w:r>
+        <w:lastRenderedPageBreak/>
+        <w:t>Review 3/</w:t>
+      </w:r>
+      <w:r>
+        <w:t>11</w:t>
+      </w:r>
+      <w:r>
+        <w:t xml:space="preserve"> class</w:t>
+      </w:r>
+    </w:p>
+    <w:p>
+      <w:pPr>
+        <w:pStyle w:val="ListParagraph"/>
+        <w:numPr>
+          <w:ilvl w:val="0"/>
+          <w:numId w:val="1"/>
+        </w:numPr>
+        <w:rPr>
+          <w:sz w:val="28"/>
+          <w:szCs w:val="28"/>
+        </w:rPr>
+      </w:pPr>
+      <w:r>
+        <w:rPr>
+          <w:sz w:val="28"/>
+          <w:szCs w:val="28"/>
+        </w:rPr>
+        <w:t>Things learned yesterday</w:t>
+      </w:r>
+    </w:p>
+    <w:p>
+      <w:pPr>
+        <w:pStyle w:val="ListParagraph"/>
+        <w:numPr>
+          <w:ilvl w:val="1"/>
+          <w:numId w:val="1"/>
+        </w:numPr>
+      </w:pPr>
+      <w:r>
+        <w:t>API Gateway</w:t>
+      </w:r>
+    </w:p>
+    <w:p>
+      <w:pPr>
+        <w:pStyle w:val="ListParagraph"/>
+        <w:numPr>
+          <w:ilvl w:val="1"/>
+          <w:numId w:val="1"/>
+        </w:numPr>
+      </w:pPr>
+      <w:r>
+        <w:t>Security</w:t>
+      </w:r>
+    </w:p>
+    <w:p>
+      <w:pPr>
+        <w:pStyle w:val="ListParagraph"/>
+        <w:numPr>
+          <w:ilvl w:val="2"/>
+          <w:numId w:val="1"/>
+        </w:numPr>
+      </w:pPr>
+      <w:r>
+        <w:t>Authentication</w:t>
+      </w:r>
+    </w:p>
+    <w:p>
+      <w:pPr>
+        <w:pStyle w:val="ListParagraph"/>
+        <w:numPr>
+          <w:ilvl w:val="2"/>
+          <w:numId w:val="1"/>
+        </w:numPr>
+      </w:pPr>
+      <w:r>
+        <w:t>Authorization</w:t>
+      </w:r>
+    </w:p>
+    <w:p>
+      <w:pPr>
+        <w:pStyle w:val="ListParagraph"/>
+        <w:numPr>
+          <w:ilvl w:val="2"/>
+          <w:numId w:val="1"/>
+        </w:numPr>
+      </w:pPr>
+      <w:r>
+        <w:t>Attacks</w:t>
+      </w:r>
+    </w:p>
+    <w:p>
+      <w:pPr>
+        <w:pStyle w:val="ListParagraph"/>
+        <w:numPr>
+          <w:ilvl w:val="2"/>
+          <w:numId w:val="1"/>
+        </w:numPr>
+      </w:pPr>
+      <w:r>
+        <w:t>Encrypt &amp; Decrypt</w:t>
+      </w:r>
+    </w:p>
+    <w:p>
+      <w:pPr>
+        <w:pStyle w:val="ListParagraph"/>
+        <w:numPr>
+          <w:ilvl w:val="2"/>
+          <w:numId w:val="1"/>
+        </w:numPr>
+      </w:pPr>
+      <w:r>
+        <w:t>Encode</w:t>
+      </w:r>
+    </w:p>
+    <w:p>
+      <w:pPr>
+        <w:pStyle w:val="ListParagraph"/>
+        <w:numPr>
+          <w:ilvl w:val="2"/>
+          <w:numId w:val="1"/>
+        </w:numPr>
+      </w:pPr>
+      <w:r>
+        <w:t>Hash</w:t>
+      </w:r>
+    </w:p>
+    <w:p>
+      <w:pPr>
+        <w:pStyle w:val="ListParagraph"/>
+        <w:numPr>
+          <w:ilvl w:val="2"/>
+          <w:numId w:val="1"/>
+        </w:numPr>
+      </w:pPr>
+      <w:r>
+        <w:t>JWT token</w:t>
+      </w:r>
+    </w:p>
+    <w:p>
+      <w:pPr>
         <w:rPr>
           <w:sz w:val="36"/>
           <w:szCs w:val="36"/>
         </w:rPr>
-        <w:t>8</w:t>
-      </w:r>
+      </w:pPr>
       <w:r>
         <w:rPr>
           <w:sz w:val="36"/>
           <w:szCs w:val="36"/>
         </w:rPr>
+        <w:t>03/</w:t>
+      </w:r>
+      <w:r>
+        <w:rPr>
+          <w:sz w:val="36"/>
+          <w:szCs w:val="36"/>
+        </w:rPr>
+        <w:t>21</w:t>
+      </w:r>
+      <w:r>
+        <w:rPr>
+          <w:sz w:val="36"/>
+          <w:szCs w:val="36"/>
+        </w:rPr>
         <w:t>/2022</w:t>
       </w:r>
     </w:p>
@@ -1579,13 +1815,19 @@
         </w:numPr>
       </w:pPr>
       <w:r>
-        <w:t xml:space="preserve">Review </w:t>
-      </w:r>
-      <w:r>
-        <w:t xml:space="preserve">3/7 </w:t>
-      </w:r>
-      <w:r>
-        <w:t>class</w:t>
+        <w:t>Review 3/10 class</w:t>
+      </w:r>
+    </w:p>
+    <w:p>
+      <w:pPr>
+        <w:pStyle w:val="ListParagraph"/>
+        <w:numPr>
+          <w:ilvl w:val="1"/>
+          <w:numId w:val="1"/>
+        </w:numPr>
+      </w:pPr>
+      <w:r>
+        <w:t>Review 3/11 class</w:t>
       </w:r>
     </w:p>
     <w:p>
@@ -1600,47 +1842,7 @@
         <w:t>Review 3/</w:t>
       </w:r>
       <w:r>
-        <w:t>9</w:t>
-      </w:r>
-      <w:r>
-        <w:t xml:space="preserve"> class</w:t>
-      </w:r>
-    </w:p>
-    <w:p>
-      <w:pPr>
-        <w:pStyle w:val="ListParagraph"/>
-        <w:numPr>
-          <w:ilvl w:val="1"/>
-          <w:numId w:val="1"/>
-        </w:numPr>
-      </w:pPr>
-      <w:r>
-        <w:t>Review 3/</w:t>
-      </w:r>
-      <w:r>
-        <w:t>10</w:t>
-      </w:r>
-      <w:r>
-        <w:t xml:space="preserve"> class</w:t>
-      </w:r>
-    </w:p>
-    <w:p>
-      <w:pPr>
-        <w:pStyle w:val="ListParagraph"/>
-        <w:numPr>
-          <w:ilvl w:val="1"/>
-          <w:numId w:val="1"/>
-        </w:numPr>
-      </w:pPr>
-      <w:r>
-        <w:lastRenderedPageBreak/>
-        <w:t>Review 3/</w:t>
-      </w:r>
-      <w:r>
-        <w:t>11</w:t>
-      </w:r>
-      <w:r>
-        <w:t xml:space="preserve"> class</w:t>
+        <w:t>14 class</w:t>
       </w:r>
     </w:p>
     <w:p>
@@ -1672,103 +1874,103 @@
         </w:numPr>
       </w:pPr>
       <w:r>
-        <w:t>API Gateway</w:t>
-      </w:r>
-    </w:p>
-    <w:p>
-      <w:pPr>
-        <w:pStyle w:val="ListParagraph"/>
-        <w:numPr>
-          <w:ilvl w:val="1"/>
-          <w:numId w:val="1"/>
-        </w:numPr>
-      </w:pPr>
-      <w:r>
-        <w:t>Security</w:t>
-      </w:r>
-    </w:p>
-    <w:p>
-      <w:pPr>
-        <w:pStyle w:val="ListParagraph"/>
-        <w:numPr>
-          <w:ilvl w:val="2"/>
-          <w:numId w:val="1"/>
-        </w:numPr>
-      </w:pPr>
-      <w:r>
-        <w:t>Authentication</w:t>
-      </w:r>
-    </w:p>
-    <w:p>
-      <w:pPr>
-        <w:pStyle w:val="ListParagraph"/>
-        <w:numPr>
-          <w:ilvl w:val="2"/>
-          <w:numId w:val="1"/>
-        </w:numPr>
-      </w:pPr>
-      <w:r>
-        <w:t>Authorization</w:t>
-      </w:r>
-    </w:p>
-    <w:p>
-      <w:pPr>
-        <w:pStyle w:val="ListParagraph"/>
-        <w:numPr>
-          <w:ilvl w:val="2"/>
-          <w:numId w:val="1"/>
-        </w:numPr>
-      </w:pPr>
-      <w:r>
-        <w:t>Attacks</w:t>
-      </w:r>
-    </w:p>
-    <w:p>
-      <w:pPr>
-        <w:pStyle w:val="ListParagraph"/>
-        <w:numPr>
-          <w:ilvl w:val="2"/>
-          <w:numId w:val="1"/>
-        </w:numPr>
-      </w:pPr>
-      <w:r>
-        <w:t>Encrypt &amp; Decrypt</w:t>
-      </w:r>
-    </w:p>
-    <w:p>
-      <w:pPr>
-        <w:pStyle w:val="ListParagraph"/>
-        <w:numPr>
-          <w:ilvl w:val="2"/>
-          <w:numId w:val="1"/>
-        </w:numPr>
-      </w:pPr>
-      <w:r>
-        <w:t>Encode</w:t>
-      </w:r>
-    </w:p>
-    <w:p>
-      <w:pPr>
-        <w:pStyle w:val="ListParagraph"/>
-        <w:numPr>
-          <w:ilvl w:val="2"/>
-          <w:numId w:val="1"/>
-        </w:numPr>
-      </w:pPr>
-      <w:r>
-        <w:t>Hash</w:t>
-      </w:r>
-    </w:p>
-    <w:p>
-      <w:pPr>
-        <w:pStyle w:val="ListParagraph"/>
-        <w:numPr>
-          <w:ilvl w:val="2"/>
-          <w:numId w:val="1"/>
-        </w:numPr>
-      </w:pPr>
-      <w:r>
-        <w:t>JWT token</w:t>
+        <w:t>Kafka</w:t>
+      </w:r>
+    </w:p>
+    <w:p>
+      <w:pPr>
+        <w:pStyle w:val="ListParagraph"/>
+        <w:numPr>
+          <w:ilvl w:val="2"/>
+          <w:numId w:val="1"/>
+        </w:numPr>
+      </w:pPr>
+      <w:r>
+        <w:t>Kafka architecture</w:t>
+      </w:r>
+    </w:p>
+    <w:p>
+      <w:pPr>
+        <w:pStyle w:val="ListParagraph"/>
+        <w:numPr>
+          <w:ilvl w:val="2"/>
+          <w:numId w:val="1"/>
+        </w:numPr>
+      </w:pPr>
+      <w:r>
+        <w:t>Producer</w:t>
+      </w:r>
+    </w:p>
+    <w:p>
+      <w:pPr>
+        <w:pStyle w:val="ListParagraph"/>
+        <w:numPr>
+          <w:ilvl w:val="2"/>
+          <w:numId w:val="1"/>
+        </w:numPr>
+      </w:pPr>
+      <w:r>
+        <w:t>Consumer</w:t>
+      </w:r>
+    </w:p>
+    <w:p>
+      <w:pPr>
+        <w:pStyle w:val="ListParagraph"/>
+        <w:numPr>
+          <w:ilvl w:val="2"/>
+          <w:numId w:val="1"/>
+        </w:numPr>
+      </w:pPr>
+      <w:r>
+        <w:t>Consumer Group</w:t>
+      </w:r>
+    </w:p>
+    <w:p>
+      <w:pPr>
+        <w:pStyle w:val="ListParagraph"/>
+        <w:numPr>
+          <w:ilvl w:val="2"/>
+          <w:numId w:val="1"/>
+        </w:numPr>
+      </w:pPr>
+      <w:r>
+        <w:t>Broker</w:t>
+      </w:r>
+    </w:p>
+    <w:p>
+      <w:pPr>
+        <w:pStyle w:val="ListParagraph"/>
+        <w:numPr>
+          <w:ilvl w:val="2"/>
+          <w:numId w:val="1"/>
+        </w:numPr>
+      </w:pPr>
+      <w:r>
+        <w:t>Topics</w:t>
+      </w:r>
+    </w:p>
+    <w:p>
+      <w:pPr>
+        <w:pStyle w:val="ListParagraph"/>
+        <w:numPr>
+          <w:ilvl w:val="2"/>
+          <w:numId w:val="1"/>
+        </w:numPr>
+      </w:pPr>
+      <w:r>
+        <w:t>Partition</w:t>
+      </w:r>
+    </w:p>
+    <w:p>
+      <w:pPr>
+        <w:pStyle w:val="ListParagraph"/>
+        <w:numPr>
+          <w:ilvl w:val="1"/>
+          <w:numId w:val="1"/>
+        </w:numPr>
+      </w:pPr>
+      <w:r>
+        <w:t>Message Queue</w:t>
       </w:r>
     </w:p>
     <w:sectPr>

</xml_diff>